<commit_message>
update outlines week 5
</commit_message>
<xml_diff>
--- a/docs/content/labs/lab5-intervals.docx
+++ b/docs/content/labs/lab5-intervals.docx
@@ -566,7 +566,7 @@
         <w:rPr>
           <w:rStyle w:val="VerbatimChar"/>
         </w:rPr>
-        <w:t xml:space="preserve">[1] 4.817360 5.385498</w:t>
+        <w:t xml:space="preserve">[1] 4.738957 5.455328</w:t>
       </w:r>
     </w:p>
     <w:tbl>
@@ -1730,7 +1730,7 @@
         <w:rPr>
           <w:rStyle w:val="VerbatimChar"/>
         </w:rPr>
-        <w:t xml:space="preserve">[1] 0.954</w:t>
+        <w:t xml:space="preserve">[1] 0.952</w:t>
       </w:r>
     </w:p>
     <w:p>
@@ -1854,7 +1854,7 @@
         <w:rPr>
           <w:rStyle w:val="VerbatimChar"/>
         </w:rPr>
-        <w:t xml:space="preserve">[1] 0.885</w:t>
+        <w:t xml:space="preserve">[1] 0.872</w:t>
       </w:r>
     </w:p>
     <w:tbl>
@@ -2629,7 +2629,7 @@
         <w:rPr>
           <w:rStyle w:val="VerbatimChar"/>
         </w:rPr>
-        <w:t xml:space="preserve">[1] 4.879784 5.742216</w:t>
+        <w:t xml:space="preserve">[1] 4.494485 4.953515</w:t>
       </w:r>
     </w:p>
     <w:p>

</xml_diff>